<commit_message>
Applied to ITK in German
</commit_message>
<xml_diff>
--- a/1. Originals/Resume Jagadeesh Kumar.docx
+++ b/1. Originals/Resume Jagadeesh Kumar.docx
@@ -1832,15 +1832,7 @@
           <w:color w:val="000000" w:themeColor="text1"/>
           <w:szCs w:val="32"/>
         </w:rPr>
-        <w:t xml:space="preserve">NI </w:t>
-      </w:r>
-      <w:r>
-        <w:rPr>
-          <w:rFonts w:ascii="Belleza" w:hAnsi="Belleza" w:cs="Times"/>
-          <w:color w:val="000000" w:themeColor="text1"/>
-          <w:szCs w:val="32"/>
-        </w:rPr>
-        <w:t>LabVIEW</w:t>
+        <w:t>NI LabVIEW</w:t>
       </w:r>
     </w:p>
     <w:p>
@@ -1875,13 +1867,6 @@
           <w:szCs w:val="32"/>
         </w:rPr>
         <w:tab/>
-      </w:r>
-      <w:r>
-        <w:rPr>
-          <w:rFonts w:ascii="Belleza" w:hAnsi="Belleza" w:cs="Times"/>
-          <w:color w:val="000000" w:themeColor="text1"/>
-          <w:szCs w:val="32"/>
-        </w:rPr>
         <w:t>VHDL, EAGLE PCB Design</w:t>
       </w:r>
       <w:r>
@@ -2922,182 +2907,182 @@
         </w:rPr>
         <w:t>ochschule Ravensburg-Weingarten</w:t>
       </w:r>
+    </w:p>
+    <w:p>
+      <w:pPr>
+        <w:widowControl w:val="0"/>
+        <w:tabs>
+          <w:tab w:val="left" w:pos="2977"/>
+          <w:tab w:val="left" w:pos="9356"/>
+        </w:tabs>
+        <w:autoSpaceDE w:val="0"/>
+        <w:autoSpaceDN w:val="0"/>
+        <w:adjustRightInd w:val="0"/>
+        <w:spacing w:line="240" w:lineRule="atLeast"/>
+        <w:ind w:left="3261" w:hanging="2127"/>
+        <w:rPr>
+          <w:rFonts w:ascii="Belleza" w:hAnsi="Belleza" w:cs="Times"/>
+          <w:color w:val="000000" w:themeColor="text1"/>
+          <w:sz w:val="32"/>
+          <w:szCs w:val="32"/>
+        </w:rPr>
+      </w:pPr>
+    </w:p>
+    <w:p>
+      <w:pPr>
+        <w:widowControl w:val="0"/>
+        <w:tabs>
+          <w:tab w:val="left" w:pos="2977"/>
+          <w:tab w:val="left" w:pos="9356"/>
+        </w:tabs>
+        <w:autoSpaceDE w:val="0"/>
+        <w:autoSpaceDN w:val="0"/>
+        <w:adjustRightInd w:val="0"/>
+        <w:spacing w:line="240" w:lineRule="atLeast"/>
+        <w:ind w:left="3261" w:hanging="1843"/>
+        <w:rPr>
+          <w:rFonts w:ascii="Belleza" w:hAnsi="Belleza" w:cs="Times"/>
+          <w:color w:val="000000" w:themeColor="text1"/>
+          <w:szCs w:val="32"/>
+        </w:rPr>
+      </w:pPr>
+      <w:r>
+        <w:rPr>
+          <w:rFonts w:ascii="Belleza" w:hAnsi="Belleza" w:cs="Times"/>
+          <w:b/>
+          <w:color w:val="4381BE"/>
+          <w:szCs w:val="32"/>
+        </w:rPr>
+        <w:t>Private Interests</w:t>
+      </w:r>
+      <w:r>
+        <w:rPr>
+          <w:rFonts w:ascii="Belleza" w:hAnsi="Belleza" w:cs="Times"/>
+          <w:color w:val="4381BE"/>
+          <w:szCs w:val="32"/>
+        </w:rPr>
+        <w:tab/>
+      </w:r>
+      <w:r>
+        <w:rPr>
+          <w:rFonts w:ascii="Belleza" w:hAnsi="Belleza" w:cs="Times"/>
+          <w:color w:val="4381BE"/>
+          <w:szCs w:val="32"/>
+        </w:rPr>
+        <w:tab/>
+      </w:r>
+      <w:r>
+        <w:rPr>
+          <w:rFonts w:ascii="Belleza" w:hAnsi="Belleza" w:cs="Times"/>
+          <w:color w:val="000000" w:themeColor="text1"/>
+          <w:szCs w:val="32"/>
+        </w:rPr>
+        <w:t>Playing Cricket and Swimming</w:t>
+      </w:r>
+      <w:r>
+        <w:rPr>
+          <w:rFonts w:ascii="Belleza" w:hAnsi="Belleza" w:cs="Times"/>
+          <w:color w:val="000000" w:themeColor="text1"/>
+          <w:szCs w:val="32"/>
+        </w:rPr>
+        <w:t xml:space="preserve">, </w:t>
+      </w:r>
+      <w:r>
+        <w:rPr>
+          <w:rFonts w:ascii="Belleza" w:hAnsi="Belleza" w:cs="Times"/>
+          <w:color w:val="000000" w:themeColor="text1"/>
+          <w:szCs w:val="32"/>
+        </w:rPr>
+        <w:t>German Culture</w:t>
+      </w:r>
+      <w:r>
+        <w:rPr>
+          <w:rFonts w:ascii="Belleza" w:hAnsi="Belleza" w:cs="Times"/>
+          <w:color w:val="000000" w:themeColor="text1"/>
+          <w:szCs w:val="32"/>
+        </w:rPr>
+        <w:t xml:space="preserve">, </w:t>
+      </w:r>
+      <w:r>
+        <w:rPr>
+          <w:rFonts w:ascii="Belleza" w:hAnsi="Belleza" w:cs="Times"/>
+          <w:color w:val="000000" w:themeColor="text1"/>
+          <w:szCs w:val="32"/>
+        </w:rPr>
+        <w:t>RC pilot and designer.</w:t>
+      </w:r>
+    </w:p>
+    <w:p>
+      <w:pPr>
+        <w:widowControl w:val="0"/>
+        <w:tabs>
+          <w:tab w:val="left" w:pos="2977"/>
+          <w:tab w:val="left" w:pos="9356"/>
+        </w:tabs>
+        <w:autoSpaceDE w:val="0"/>
+        <w:autoSpaceDN w:val="0"/>
+        <w:adjustRightInd w:val="0"/>
+        <w:spacing w:line="240" w:lineRule="atLeast"/>
+        <w:rPr>
+          <w:rFonts w:ascii="Belleza" w:hAnsi="Belleza" w:cs="Times"/>
+          <w:szCs w:val="32"/>
+        </w:rPr>
+      </w:pPr>
+    </w:p>
+    <w:p>
+      <w:pPr>
+        <w:widowControl w:val="0"/>
+        <w:tabs>
+          <w:tab w:val="left" w:pos="2977"/>
+          <w:tab w:val="left" w:pos="9356"/>
+        </w:tabs>
+        <w:autoSpaceDE w:val="0"/>
+        <w:autoSpaceDN w:val="0"/>
+        <w:adjustRightInd w:val="0"/>
+        <w:spacing w:line="240" w:lineRule="atLeast"/>
+        <w:rPr>
+          <w:rFonts w:ascii="Belleza" w:hAnsi="Belleza" w:cs="Times"/>
+          <w:szCs w:val="32"/>
+        </w:rPr>
+      </w:pPr>
+    </w:p>
+    <w:p>
+      <w:pPr>
+        <w:widowControl w:val="0"/>
+        <w:tabs>
+          <w:tab w:val="left" w:pos="2977"/>
+          <w:tab w:val="left" w:pos="9356"/>
+        </w:tabs>
+        <w:autoSpaceDE w:val="0"/>
+        <w:autoSpaceDN w:val="0"/>
+        <w:adjustRightInd w:val="0"/>
+        <w:spacing w:line="240" w:lineRule="atLeast"/>
+        <w:rPr>
+          <w:rFonts w:ascii="Belleza" w:hAnsi="Belleza" w:cs="Times"/>
+          <w:color w:val="000000" w:themeColor="text1"/>
+          <w:szCs w:val="32"/>
+        </w:rPr>
+      </w:pPr>
+    </w:p>
+    <w:p>
+      <w:pPr>
+        <w:widowControl w:val="0"/>
+        <w:tabs>
+          <w:tab w:val="left" w:pos="2977"/>
+          <w:tab w:val="left" w:pos="9356"/>
+        </w:tabs>
+        <w:autoSpaceDE w:val="0"/>
+        <w:autoSpaceDN w:val="0"/>
+        <w:adjustRightInd w:val="0"/>
+        <w:spacing w:line="240" w:lineRule="atLeast"/>
+        <w:rPr>
+          <w:rFonts w:ascii="Belleza" w:hAnsi="Belleza" w:cs="Times"/>
+          <w:color w:val="000000" w:themeColor="text1"/>
+          <w:szCs w:val="32"/>
+        </w:rPr>
+      </w:pPr>
       <w:bookmarkStart w:id="0" w:name="_GoBack"/>
       <w:bookmarkEnd w:id="0"/>
-    </w:p>
-    <w:p>
-      <w:pPr>
-        <w:widowControl w:val="0"/>
-        <w:tabs>
-          <w:tab w:val="left" w:pos="2977"/>
-          <w:tab w:val="left" w:pos="9356"/>
-        </w:tabs>
-        <w:autoSpaceDE w:val="0"/>
-        <w:autoSpaceDN w:val="0"/>
-        <w:adjustRightInd w:val="0"/>
-        <w:spacing w:line="240" w:lineRule="atLeast"/>
-        <w:ind w:left="3261" w:hanging="2127"/>
-        <w:rPr>
-          <w:rFonts w:ascii="Belleza" w:hAnsi="Belleza" w:cs="Times"/>
-          <w:color w:val="000000" w:themeColor="text1"/>
-          <w:sz w:val="32"/>
-          <w:szCs w:val="32"/>
-        </w:rPr>
-      </w:pPr>
-    </w:p>
-    <w:p>
-      <w:pPr>
-        <w:widowControl w:val="0"/>
-        <w:tabs>
-          <w:tab w:val="left" w:pos="2977"/>
-          <w:tab w:val="left" w:pos="9356"/>
-        </w:tabs>
-        <w:autoSpaceDE w:val="0"/>
-        <w:autoSpaceDN w:val="0"/>
-        <w:adjustRightInd w:val="0"/>
-        <w:spacing w:line="240" w:lineRule="atLeast"/>
-        <w:ind w:left="3261" w:hanging="1843"/>
-        <w:rPr>
-          <w:rFonts w:ascii="Belleza" w:hAnsi="Belleza" w:cs="Times"/>
-          <w:color w:val="000000" w:themeColor="text1"/>
-          <w:szCs w:val="32"/>
-        </w:rPr>
-      </w:pPr>
-      <w:r>
-        <w:rPr>
-          <w:rFonts w:ascii="Belleza" w:hAnsi="Belleza" w:cs="Times"/>
-          <w:b/>
-          <w:color w:val="4381BE"/>
-          <w:szCs w:val="32"/>
-        </w:rPr>
-        <w:t>Private Interests</w:t>
-      </w:r>
-      <w:r>
-        <w:rPr>
-          <w:rFonts w:ascii="Belleza" w:hAnsi="Belleza" w:cs="Times"/>
-          <w:color w:val="4381BE"/>
-          <w:szCs w:val="32"/>
-        </w:rPr>
-        <w:tab/>
-      </w:r>
-      <w:r>
-        <w:rPr>
-          <w:rFonts w:ascii="Belleza" w:hAnsi="Belleza" w:cs="Times"/>
-          <w:color w:val="4381BE"/>
-          <w:szCs w:val="32"/>
-        </w:rPr>
-        <w:tab/>
-      </w:r>
-      <w:r>
-        <w:rPr>
-          <w:rFonts w:ascii="Belleza" w:hAnsi="Belleza" w:cs="Times"/>
-          <w:color w:val="000000" w:themeColor="text1"/>
-          <w:szCs w:val="32"/>
-        </w:rPr>
-        <w:t>Playing Cricket and Swimming</w:t>
-      </w:r>
-      <w:r>
-        <w:rPr>
-          <w:rFonts w:ascii="Belleza" w:hAnsi="Belleza" w:cs="Times"/>
-          <w:color w:val="000000" w:themeColor="text1"/>
-          <w:szCs w:val="32"/>
-        </w:rPr>
-        <w:t xml:space="preserve">, </w:t>
-      </w:r>
-      <w:r>
-        <w:rPr>
-          <w:rFonts w:ascii="Belleza" w:hAnsi="Belleza" w:cs="Times"/>
-          <w:color w:val="000000" w:themeColor="text1"/>
-          <w:szCs w:val="32"/>
-        </w:rPr>
-        <w:t>German Culture</w:t>
-      </w:r>
-      <w:r>
-        <w:rPr>
-          <w:rFonts w:ascii="Belleza" w:hAnsi="Belleza" w:cs="Times"/>
-          <w:color w:val="000000" w:themeColor="text1"/>
-          <w:szCs w:val="32"/>
-        </w:rPr>
-        <w:t xml:space="preserve">, </w:t>
-      </w:r>
-      <w:r>
-        <w:rPr>
-          <w:rFonts w:ascii="Belleza" w:hAnsi="Belleza" w:cs="Times"/>
-          <w:color w:val="000000" w:themeColor="text1"/>
-          <w:szCs w:val="32"/>
-        </w:rPr>
-        <w:t>RC pilot and designer.</w:t>
-      </w:r>
-    </w:p>
-    <w:p>
-      <w:pPr>
-        <w:widowControl w:val="0"/>
-        <w:tabs>
-          <w:tab w:val="left" w:pos="2977"/>
-          <w:tab w:val="left" w:pos="9356"/>
-        </w:tabs>
-        <w:autoSpaceDE w:val="0"/>
-        <w:autoSpaceDN w:val="0"/>
-        <w:adjustRightInd w:val="0"/>
-        <w:spacing w:line="240" w:lineRule="atLeast"/>
-        <w:rPr>
-          <w:rFonts w:ascii="Belleza" w:hAnsi="Belleza" w:cs="Times"/>
-          <w:szCs w:val="32"/>
-        </w:rPr>
-      </w:pPr>
-    </w:p>
-    <w:p>
-      <w:pPr>
-        <w:widowControl w:val="0"/>
-        <w:tabs>
-          <w:tab w:val="left" w:pos="2977"/>
-          <w:tab w:val="left" w:pos="9356"/>
-        </w:tabs>
-        <w:autoSpaceDE w:val="0"/>
-        <w:autoSpaceDN w:val="0"/>
-        <w:adjustRightInd w:val="0"/>
-        <w:spacing w:line="240" w:lineRule="atLeast"/>
-        <w:rPr>
-          <w:rFonts w:ascii="Belleza" w:hAnsi="Belleza" w:cs="Times"/>
-          <w:szCs w:val="32"/>
-        </w:rPr>
-      </w:pPr>
-    </w:p>
-    <w:p>
-      <w:pPr>
-        <w:widowControl w:val="0"/>
-        <w:tabs>
-          <w:tab w:val="left" w:pos="2977"/>
-          <w:tab w:val="left" w:pos="9356"/>
-        </w:tabs>
-        <w:autoSpaceDE w:val="0"/>
-        <w:autoSpaceDN w:val="0"/>
-        <w:adjustRightInd w:val="0"/>
-        <w:spacing w:line="240" w:lineRule="atLeast"/>
-        <w:rPr>
-          <w:rFonts w:ascii="Belleza" w:hAnsi="Belleza" w:cs="Times"/>
-          <w:color w:val="000000" w:themeColor="text1"/>
-          <w:szCs w:val="32"/>
-        </w:rPr>
-      </w:pPr>
-    </w:p>
-    <w:p>
-      <w:pPr>
-        <w:widowControl w:val="0"/>
-        <w:tabs>
-          <w:tab w:val="left" w:pos="2977"/>
-          <w:tab w:val="left" w:pos="9356"/>
-        </w:tabs>
-        <w:autoSpaceDE w:val="0"/>
-        <w:autoSpaceDN w:val="0"/>
-        <w:adjustRightInd w:val="0"/>
-        <w:spacing w:line="240" w:lineRule="atLeast"/>
-        <w:rPr>
-          <w:rFonts w:ascii="Belleza" w:hAnsi="Belleza" w:cs="Times"/>
-          <w:color w:val="000000" w:themeColor="text1"/>
-          <w:szCs w:val="32"/>
-        </w:rPr>
-      </w:pPr>
     </w:p>
     <w:p>
       <w:pPr>
@@ -3265,7 +3250,48 @@
           <w:szCs w:val="32"/>
         </w:rPr>
         <w:tab/>
-        <w:t>Munich, 02/01/2018</w:t>
+        <w:t xml:space="preserve">Munich, </w:t>
+      </w:r>
+      <w:r>
+        <w:rPr>
+          <w:rFonts w:ascii="Belleza" w:hAnsi="Belleza" w:cs="Times"/>
+          <w:color w:val="000000" w:themeColor="text1"/>
+          <w:szCs w:val="32"/>
+        </w:rPr>
+        <w:fldChar w:fldCharType="begin"/>
+      </w:r>
+      <w:r>
+        <w:rPr>
+          <w:rFonts w:ascii="Belleza" w:hAnsi="Belleza" w:cs="Times"/>
+          <w:color w:val="000000" w:themeColor="text1"/>
+          <w:szCs w:val="32"/>
+        </w:rPr>
+        <w:instrText xml:space="preserve"> DATE \@ "dd.MM.yyyy" </w:instrText>
+      </w:r>
+      <w:r>
+        <w:rPr>
+          <w:rFonts w:ascii="Belleza" w:hAnsi="Belleza" w:cs="Times"/>
+          <w:color w:val="000000" w:themeColor="text1"/>
+          <w:szCs w:val="32"/>
+        </w:rPr>
+        <w:fldChar w:fldCharType="separate"/>
+      </w:r>
+      <w:r>
+        <w:rPr>
+          <w:rFonts w:ascii="Belleza" w:hAnsi="Belleza" w:cs="Times"/>
+          <w:noProof/>
+          <w:color w:val="000000" w:themeColor="text1"/>
+          <w:szCs w:val="32"/>
+        </w:rPr>
+        <w:t>03.01.2018</w:t>
+      </w:r>
+      <w:r>
+        <w:rPr>
+          <w:rFonts w:ascii="Belleza" w:hAnsi="Belleza" w:cs="Times"/>
+          <w:color w:val="000000" w:themeColor="text1"/>
+          <w:szCs w:val="32"/>
+        </w:rPr>
+        <w:fldChar w:fldCharType="end"/>
       </w:r>
     </w:p>
     <w:sectPr>

</xml_diff>